<commit_message>
change nomad haproxy xfg
</commit_message>
<xml_diff>
--- a/Rapport.docx
+++ b/Rapport.docx
@@ -413,9 +413,9 @@
         </w:rPr>
       </w:pPr>
     </w:p>
-    <w:bookmarkStart w:id="0" w:name="_Toc134794967" w:displacedByCustomXml="next"/>
+    <w:bookmarkStart w:id="0" w:name="_Toc135267720" w:displacedByCustomXml="next"/>
     <w:bookmarkStart w:id="1" w:name="_Toc134459604" w:displacedByCustomXml="next"/>
-    <w:bookmarkStart w:id="2" w:name="_Toc135267720" w:displacedByCustomXml="next"/>
+    <w:bookmarkStart w:id="2" w:name="_Toc134794967" w:displacedByCustomXml="next"/>
     <w:sdt>
       <w:sdtPr>
         <w:rPr>
@@ -1065,6 +1065,9 @@
     </w:p>
     <w:p>
       <w:r>
+        <w:rPr>
+          <w:noProof/>
+        </w:rPr>
         <w:drawing>
           <wp:anchor distT="0" distB="0" distL="114300" distR="114300" simplePos="0" relativeHeight="251658240" behindDoc="0" locked="0" layoutInCell="1" allowOverlap="1" wp14:anchorId="1E1A98D5" wp14:editId="21F43CFF">
             <wp:simplePos x="0" y="0"/>
@@ -1185,10 +1188,7 @@
         <w:t>adresse IP</w:t>
       </w:r>
       <w:r>
-        <w:t xml:space="preserve"> </w:t>
-      </w:r>
-      <w:r>
-        <w:t>(</w:t>
+        <w:t xml:space="preserve"> (</w:t>
       </w:r>
       <w:r>
         <w:rPr>
@@ -1401,6 +1401,9 @@
     <w:p/>
     <w:p>
       <w:r>
+        <w:rPr>
+          <w:noProof/>
+        </w:rPr>
         <w:lastRenderedPageBreak/>
         <w:drawing>
           <wp:anchor distT="0" distB="0" distL="114300" distR="114300" simplePos="0" relativeHeight="251659264" behindDoc="0" locked="0" layoutInCell="1" allowOverlap="1" wp14:anchorId="0B2C4ACD" wp14:editId="043BED4C">
@@ -1464,61 +1467,57 @@
         </w:drawing>
       </w:r>
       <w:r>
-        <w:t xml:space="preserve">De plus, </w:t>
-      </w:r>
-      <w:r>
-        <w:t xml:space="preserve">une </w:t>
+        <w:t xml:space="preserve">De plus, une </w:t>
       </w:r>
       <w:r>
         <w:rPr>
           <w:rStyle w:val="Accentuation"/>
         </w:rPr>
-        <w:t>adresse IP flottant</w:t>
+        <w:t>adresse IP flottante</w:t>
+      </w:r>
+      <w:r>
+        <w:t xml:space="preserve"> est configurée afin de recevoir le </w:t>
       </w:r>
       <w:r>
         <w:rPr>
           <w:rStyle w:val="Accentuation"/>
         </w:rPr>
-        <w:t>e</w:t>
-      </w:r>
-      <w:r>
-        <w:t xml:space="preserve"> est </w:t>
-      </w:r>
-      <w:r>
-        <w:t>configurée</w:t>
-      </w:r>
-      <w:r>
-        <w:t xml:space="preserve"> afin de recevoir le</w:t>
-      </w:r>
-      <w:r>
-        <w:t xml:space="preserve"> </w:t>
+        <w:t>flux http</w:t>
+      </w:r>
+      <w:r>
+        <w:t xml:space="preserve"> de l'application sur une des VM, </w:t>
+      </w:r>
+      <w:r>
+        <w:t>puis</w:t>
+      </w:r>
+      <w:r>
+        <w:t xml:space="preserve"> ce flux </w:t>
+      </w:r>
+      <w:r>
+        <w:t xml:space="preserve">est </w:t>
+      </w:r>
+      <w:r>
+        <w:t xml:space="preserve">distribué aux différents conteneurs de la partie frontend via </w:t>
       </w:r>
       <w:r>
         <w:rPr>
           <w:rStyle w:val="Accentuation"/>
         </w:rPr>
-        <w:t>flux http</w:t>
-      </w:r>
-      <w:r>
-        <w:t xml:space="preserve"> de l'application sur une des VM, </w:t>
-      </w:r>
-      <w:r>
-        <w:t>puis</w:t>
-      </w:r>
-      <w:r>
-        <w:t xml:space="preserve"> ce flux </w:t>
-      </w:r>
-      <w:r>
-        <w:t xml:space="preserve">est </w:t>
-      </w:r>
-      <w:r>
-        <w:t xml:space="preserve">distribué aux différents conteneurs de la partie frontend via </w:t>
-      </w:r>
+        <w:t xml:space="preserve">un </w:t>
+      </w:r>
+      <w:proofErr w:type="spellStart"/>
       <w:r>
         <w:rPr>
           <w:rStyle w:val="Accentuation"/>
         </w:rPr>
-        <w:t xml:space="preserve">un load balancer </w:t>
+        <w:t>load</w:t>
+      </w:r>
+      <w:proofErr w:type="spellEnd"/>
+      <w:r>
+        <w:rPr>
+          <w:rStyle w:val="Accentuation"/>
+        </w:rPr>
+        <w:t xml:space="preserve"> balancer </w:t>
       </w:r>
       <w:proofErr w:type="spellStart"/>
       <w:r>
@@ -1646,6 +1645,7 @@
       <w:r>
         <w:rPr>
           <w:rStyle w:val="Accentuation"/>
+          <w:noProof/>
         </w:rPr>
         <w:drawing>
           <wp:anchor distT="0" distB="0" distL="114300" distR="114300" simplePos="0" relativeHeight="251660288" behindDoc="0" locked="0" layoutInCell="1" allowOverlap="1" wp14:anchorId="603A0FAF" wp14:editId="560853EB">
@@ -1766,6 +1766,9 @@
     <w:p/>
     <w:p>
       <w:r>
+        <w:rPr>
+          <w:noProof/>
+        </w:rPr>
         <w:drawing>
           <wp:anchor distT="0" distB="0" distL="114300" distR="114300" simplePos="0" relativeHeight="251661312" behindDoc="0" locked="0" layoutInCell="1" allowOverlap="1" wp14:anchorId="7C4D4CD5" wp14:editId="1197F501">
             <wp:simplePos x="0" y="0"/>
@@ -1842,7 +1845,6 @@
     <w:p/>
     <w:p/>
     <w:p/>
-    <w:p/>
     <w:p>
       <w:pPr>
         <w:pStyle w:val="Titre"/>
@@ -1878,8 +1880,429 @@
         <w:t>éploiement d’une nouvelle version de l’application</w:t>
       </w:r>
     </w:p>
-    <w:p/>
-    <w:p/>
+    <w:p>
+      <w:pPr>
+        <w:pStyle w:val="titre20"/>
+      </w:pPr>
+      <w:r>
+        <w:t>II.1 Création de nouvelles images Docker</w:t>
+      </w:r>
+    </w:p>
+    <w:p>
+      <w:r>
+        <w:tab/>
+        <w:t>Lors de la mise à jour de l’application (</w:t>
+      </w:r>
+      <w:proofErr w:type="spellStart"/>
+      <w:r>
+        <w:t>ie</w:t>
+      </w:r>
+      <w:proofErr w:type="spellEnd"/>
+      <w:r>
+        <w:t xml:space="preserve"> de l’api ou du frontend), il faut commencer par </w:t>
+      </w:r>
+      <w:proofErr w:type="spellStart"/>
+      <w:r>
+        <w:t>rebuild</w:t>
+      </w:r>
+      <w:proofErr w:type="spellEnd"/>
+      <w:r>
+        <w:t xml:space="preserve"> les images de Docker. Comme cela nécessite des identifiants et cela dépends du </w:t>
+      </w:r>
+      <w:proofErr w:type="spellStart"/>
+      <w:r>
+        <w:t>registry</w:t>
+      </w:r>
+      <w:proofErr w:type="spellEnd"/>
+      <w:r>
+        <w:t>, nous n’avons pas réalisé de scripts. Ainsi, les commandes à réaliser sont :</w:t>
+      </w:r>
+    </w:p>
+    <w:p>
+      <w:pPr>
+        <w:pStyle w:val="Listepuces"/>
+        <w:spacing w:line="240" w:lineRule="auto"/>
+      </w:pPr>
+      <w:r>
+        <w:t>cd web</w:t>
+      </w:r>
+    </w:p>
+    <w:p>
+      <w:pPr>
+        <w:pStyle w:val="Listepuces"/>
+        <w:spacing w:line="240" w:lineRule="auto"/>
+      </w:pPr>
+      <w:r>
+        <w:t xml:space="preserve">docker </w:t>
+      </w:r>
+      <w:proofErr w:type="spellStart"/>
+      <w:r>
+        <w:t>build</w:t>
+      </w:r>
+      <w:proofErr w:type="spellEnd"/>
+      <w:r>
+        <w:t xml:space="preserve"> -t frontend .</w:t>
+      </w:r>
+    </w:p>
+    <w:p>
+      <w:pPr>
+        <w:pStyle w:val="Listepuces"/>
+        <w:spacing w:line="240" w:lineRule="auto"/>
+        <w:rPr>
+          <w:lang w:val="en-US"/>
+        </w:rPr>
+      </w:pPr>
+      <w:r>
+        <w:rPr>
+          <w:lang w:val="en-US"/>
+        </w:rPr>
+        <w:t xml:space="preserve">docker tag frontend </w:t>
+      </w:r>
+      <w:r>
+        <w:rPr>
+          <w:lang w:val="en-US"/>
+        </w:rPr>
+        <w:t>&lt;registry&gt;/</w:t>
+      </w:r>
+      <w:r>
+        <w:rPr>
+          <w:lang w:val="en-US"/>
+        </w:rPr>
+        <w:t>frontend:</w:t>
+      </w:r>
+      <w:r>
+        <w:rPr>
+          <w:lang w:val="en-US"/>
+        </w:rPr>
+        <w:t>&lt;tag&gt;</w:t>
+      </w:r>
+    </w:p>
+    <w:p>
+      <w:pPr>
+        <w:pStyle w:val="Listepuces"/>
+        <w:spacing w:line="240" w:lineRule="auto"/>
+        <w:rPr>
+          <w:lang w:val="en-US"/>
+        </w:rPr>
+      </w:pPr>
+      <w:r>
+        <w:rPr>
+          <w:lang w:val="en-US"/>
+        </w:rPr>
+        <w:t xml:space="preserve">docker push </w:t>
+      </w:r>
+      <w:r>
+        <w:rPr>
+          <w:lang w:val="en-US"/>
+        </w:rPr>
+        <w:t>&lt;registry&gt;/</w:t>
+      </w:r>
+      <w:r>
+        <w:rPr>
+          <w:lang w:val="en-US"/>
+        </w:rPr>
+        <w:t>frontend:</w:t>
+      </w:r>
+      <w:r>
+        <w:rPr>
+          <w:lang w:val="en-US"/>
+        </w:rPr>
+        <w:t>&lt;tag&gt;</w:t>
+      </w:r>
+    </w:p>
+    <w:p>
+      <w:pPr>
+        <w:pStyle w:val="Listepuces"/>
+        <w:spacing w:line="240" w:lineRule="auto"/>
+      </w:pPr>
+      <w:r>
+        <w:t xml:space="preserve">cd </w:t>
+      </w:r>
+      <w:r>
+        <w:t>api</w:t>
+      </w:r>
+    </w:p>
+    <w:p>
+      <w:pPr>
+        <w:pStyle w:val="Listepuces"/>
+        <w:spacing w:line="240" w:lineRule="auto"/>
+      </w:pPr>
+      <w:r>
+        <w:t xml:space="preserve">docker </w:t>
+      </w:r>
+      <w:proofErr w:type="spellStart"/>
+      <w:r>
+        <w:t>build</w:t>
+      </w:r>
+      <w:proofErr w:type="spellEnd"/>
+      <w:r>
+        <w:t xml:space="preserve"> -t </w:t>
+      </w:r>
+      <w:proofErr w:type="spellStart"/>
+      <w:r>
+        <w:t>worker</w:t>
+      </w:r>
+      <w:proofErr w:type="spellEnd"/>
+      <w:r>
+        <w:t xml:space="preserve"> .</w:t>
+      </w:r>
+    </w:p>
+    <w:p>
+      <w:pPr>
+        <w:pStyle w:val="Listepuces"/>
+        <w:spacing w:line="240" w:lineRule="auto"/>
+        <w:rPr>
+          <w:lang w:val="en-US"/>
+        </w:rPr>
+      </w:pPr>
+      <w:r>
+        <w:rPr>
+          <w:lang w:val="en-US"/>
+        </w:rPr>
+        <w:t xml:space="preserve">docker tag </w:t>
+      </w:r>
+      <w:r>
+        <w:rPr>
+          <w:lang w:val="en-US"/>
+        </w:rPr>
+        <w:t>worker</w:t>
+      </w:r>
+      <w:r>
+        <w:rPr>
+          <w:lang w:val="en-US"/>
+        </w:rPr>
+        <w:t xml:space="preserve"> </w:t>
+      </w:r>
+      <w:r>
+        <w:rPr>
+          <w:lang w:val="en-US"/>
+        </w:rPr>
+        <w:t>&lt;registry&gt;/</w:t>
+      </w:r>
+      <w:r>
+        <w:rPr>
+          <w:lang w:val="en-US"/>
+        </w:rPr>
+        <w:t>worker</w:t>
+      </w:r>
+      <w:r>
+        <w:rPr>
+          <w:lang w:val="en-US"/>
+        </w:rPr>
+        <w:t>:</w:t>
+      </w:r>
+      <w:r>
+        <w:rPr>
+          <w:lang w:val="en-US"/>
+        </w:rPr>
+        <w:t>&lt;tag&gt;</w:t>
+      </w:r>
+    </w:p>
+    <w:p>
+      <w:pPr>
+        <w:pStyle w:val="Listepuces"/>
+        <w:spacing w:line="240" w:lineRule="auto"/>
+        <w:rPr>
+          <w:lang w:val="en-US"/>
+        </w:rPr>
+      </w:pPr>
+      <w:r>
+        <w:rPr>
+          <w:lang w:val="en-US"/>
+        </w:rPr>
+        <w:t xml:space="preserve">docker push </w:t>
+      </w:r>
+      <w:r>
+        <w:rPr>
+          <w:lang w:val="en-US"/>
+        </w:rPr>
+        <w:t>&lt;registry&gt;/</w:t>
+      </w:r>
+      <w:r>
+        <w:rPr>
+          <w:lang w:val="en-US"/>
+        </w:rPr>
+        <w:t>worker</w:t>
+      </w:r>
+      <w:r>
+        <w:rPr>
+          <w:lang w:val="en-US"/>
+        </w:rPr>
+        <w:t>:</w:t>
+      </w:r>
+      <w:r>
+        <w:rPr>
+          <w:lang w:val="en-US"/>
+        </w:rPr>
+        <w:t>&lt;tag&gt;</w:t>
+      </w:r>
+    </w:p>
+    <w:p>
+      <w:pPr>
+        <w:pStyle w:val="Listepuces"/>
+        <w:numPr>
+          <w:ilvl w:val="0"/>
+          <w:numId w:val="0"/>
+        </w:numPr>
+        <w:ind w:left="720"/>
+        <w:rPr>
+          <w:lang w:val="en-US"/>
+        </w:rPr>
+      </w:pPr>
+    </w:p>
+    <w:p>
+      <w:pPr>
+        <w:pStyle w:val="titre20"/>
+        <w:rPr>
+          <w:lang w:val="en-US"/>
+        </w:rPr>
+      </w:pPr>
+      <w:r>
+        <w:rPr>
+          <w:lang w:val="en-US"/>
+        </w:rPr>
+        <w:t xml:space="preserve">II.2 </w:t>
+      </w:r>
+      <w:proofErr w:type="spellStart"/>
+      <w:r>
+        <w:rPr>
+          <w:lang w:val="en-US"/>
+        </w:rPr>
+        <w:t>Lancement</w:t>
+      </w:r>
+      <w:proofErr w:type="spellEnd"/>
+      <w:r>
+        <w:rPr>
+          <w:lang w:val="en-US"/>
+        </w:rPr>
+        <w:t xml:space="preserve"> avec Nomad</w:t>
+      </w:r>
+    </w:p>
+    <w:p>
+      <w:pPr>
+        <w:ind w:left="360"/>
+        <w:rPr>
+          <w:lang w:val="en-US"/>
+        </w:rPr>
+      </w:pPr>
+      <w:r>
+        <w:rPr>
+          <w:lang w:val="en-US"/>
+        </w:rPr>
+        <w:t xml:space="preserve">On </w:t>
+      </w:r>
+      <w:proofErr w:type="spellStart"/>
+      <w:r>
+        <w:rPr>
+          <w:lang w:val="en-US"/>
+        </w:rPr>
+        <w:t>peut</w:t>
+      </w:r>
+      <w:proofErr w:type="spellEnd"/>
+      <w:r>
+        <w:rPr>
+          <w:lang w:val="en-US"/>
+        </w:rPr>
+        <w:t xml:space="preserve"> ensuite </w:t>
+      </w:r>
+      <w:proofErr w:type="spellStart"/>
+      <w:r>
+        <w:rPr>
+          <w:lang w:val="en-US"/>
+        </w:rPr>
+        <w:t>relancer</w:t>
+      </w:r>
+      <w:proofErr w:type="spellEnd"/>
+      <w:r>
+        <w:rPr>
+          <w:lang w:val="en-US"/>
+        </w:rPr>
+        <w:t xml:space="preserve"> le job Nomad avec la </w:t>
+      </w:r>
+      <w:proofErr w:type="spellStart"/>
+      <w:r>
+        <w:rPr>
+          <w:lang w:val="en-US"/>
+        </w:rPr>
+        <w:t>commande</w:t>
+      </w:r>
+      <w:proofErr w:type="spellEnd"/>
+      <w:r>
+        <w:rPr>
+          <w:lang w:val="en-US"/>
+        </w:rPr>
+        <w:t xml:space="preserve"> Ansible : </w:t>
+      </w:r>
+    </w:p>
+    <w:p>
+      <w:pPr>
+        <w:ind w:left="360"/>
+        <w:rPr>
+          <w:lang w:val="en-US"/>
+        </w:rPr>
+      </w:pPr>
+      <w:r>
+        <w:rPr>
+          <w:lang w:val="en-US"/>
+        </w:rPr>
+        <w:t>ansible-playbook playbook/</w:t>
+      </w:r>
+      <w:proofErr w:type="spellStart"/>
+      <w:r>
+        <w:rPr>
+          <w:lang w:val="en-US"/>
+        </w:rPr>
+        <w:t>playbook.yaml</w:t>
+      </w:r>
+      <w:proofErr w:type="spellEnd"/>
+      <w:r>
+        <w:rPr>
+          <w:lang w:val="en-US"/>
+        </w:rPr>
+        <w:t xml:space="preserve"> -</w:t>
+      </w:r>
+      <w:proofErr w:type="spellStart"/>
+      <w:r>
+        <w:rPr>
+          <w:lang w:val="en-US"/>
+        </w:rPr>
+        <w:t>i</w:t>
+      </w:r>
+      <w:proofErr w:type="spellEnd"/>
+      <w:r>
+        <w:rPr>
+          <w:lang w:val="en-US"/>
+        </w:rPr>
+        <w:t xml:space="preserve"> playbook/</w:t>
+      </w:r>
+      <w:proofErr w:type="spellStart"/>
+      <w:r>
+        <w:rPr>
+          <w:lang w:val="en-US"/>
+        </w:rPr>
+        <w:t>inventory.yaml</w:t>
+      </w:r>
+      <w:proofErr w:type="spellEnd"/>
+      <w:r>
+        <w:rPr>
+          <w:lang w:val="en-US"/>
+        </w:rPr>
+        <w:t xml:space="preserve"> --tags </w:t>
+      </w:r>
+      <w:r>
+        <w:rPr>
+          <w:lang w:val="en-US"/>
+        </w:rPr>
+        <w:t>nomad</w:t>
+      </w:r>
+    </w:p>
+    <w:p>
+      <w:pPr>
+        <w:rPr>
+          <w:lang w:val="en-US"/>
+        </w:rPr>
+      </w:pPr>
+    </w:p>
     <w:p>
       <w:pPr>
         <w:pStyle w:val="Titre"/>
@@ -4840,6 +5263,15 @@
 </file>
 
 <file path=customXml/item1.xml><?xml version="1.0" encoding="utf-8"?>
+<?mso-contentType ?>
+<FormTemplates xmlns="http://schemas.microsoft.com/sharepoint/v3/contenttype/forms">
+  <Display>DocumentLibraryForm</Display>
+  <Edit>AssetEditForm</Edit>
+  <New>DocumentLibraryForm</New>
+</FormTemplates>
+</file>
+
+<file path=customXml/item2.xml><?xml version="1.0" encoding="utf-8"?>
 <p:properties xmlns:p="http://schemas.microsoft.com/office/2006/metadata/properties" xmlns:xsi="http://www.w3.org/2001/XMLSchema-instance" xmlns:pc="http://schemas.microsoft.com/office/infopath/2007/PartnerControls">
   <documentManagement>
     <MarketSpecific xmlns="6d93d202-47fc-4405-873a-cab67cc5f1b2">false</MarketSpecific>
@@ -4969,16 +5401,11 @@
 </p:properties>
 </file>
 
-<file path=customXml/item2.xml><?xml version="1.0" encoding="utf-8"?>
-<?mso-contentType ?>
-<FormTemplates xmlns="http://schemas.microsoft.com/sharepoint/v3/contenttype/forms">
-  <Display>DocumentLibraryForm</Display>
-  <Edit>AssetEditForm</Edit>
-  <New>DocumentLibraryForm</New>
-</FormTemplates>
+<file path=customXml/item3.xml><?xml version="1.0" encoding="utf-8"?>
+<b:Sources xmlns:b="http://schemas.openxmlformats.org/officeDocument/2006/bibliography" xmlns="http://schemas.openxmlformats.org/officeDocument/2006/bibliography" SelectedStyle="\APASixthEditionOfficeOnline.xsl" StyleName="APA" Version="6"/>
 </file>
 
-<file path=customXml/item3.xml><?xml version="1.0" encoding="utf-8"?>
+<file path=customXml/item4.xml><?xml version="1.0" encoding="utf-8"?>
 <ct:contentTypeSchema xmlns:ct="http://schemas.microsoft.com/office/2006/metadata/contentType" xmlns:ma="http://schemas.microsoft.com/office/2006/metadata/properties/metaAttributes" ct:_="" ma:_="" ma:contentTypeName="TemplateFile" ma:contentTypeID="0x01010069924D1ECC420D47A2456556BC94F7370400BDF4491DEA4973499845289601F88B9F" ma:contentTypeVersion="55" ma:contentTypeDescription="Create a new document." ma:contentTypeScope="" ma:versionID="41eb558a2b826e6e4f9defd990175bec">
   <xsd:schema xmlns:xsd="http://www.w3.org/2001/XMLSchema" xmlns:xs="http://www.w3.org/2001/XMLSchema" xmlns:p="http://schemas.microsoft.com/office/2006/metadata/properties" xmlns:ns2="6d93d202-47fc-4405-873a-cab67cc5f1b2" xmlns:ns3="64acb2c5-0a2b-4bda-bd34-58e36cbb80d2" targetNamespace="http://schemas.microsoft.com/office/2006/metadata/properties" ma:root="true" ma:fieldsID="19deea0185cf7bc57eee9b90b1ba2ace" ns2:_="" ns3:_="">
     <xsd:import namespace="6d93d202-47fc-4405-873a-cab67cc5f1b2"/>
@@ -6037,11 +6464,15 @@
 </ct:contentTypeSchema>
 </file>
 
-<file path=customXml/item4.xml><?xml version="1.0" encoding="utf-8"?>
-<b:Sources xmlns:b="http://schemas.openxmlformats.org/officeDocument/2006/bibliography" xmlns="http://schemas.openxmlformats.org/officeDocument/2006/bibliography" SelectedStyle="\APASixthEditionOfficeOnline.xsl" StyleName="APA" Version="6"/>
+<file path=customXml/itemProps1.xml><?xml version="1.0" encoding="utf-8"?>
+<ds:datastoreItem xmlns:ds="http://schemas.openxmlformats.org/officeDocument/2006/customXml" ds:itemID="{E6BB8C06-0581-4378-8C13-4226FF35A4B4}">
+  <ds:schemaRefs>
+    <ds:schemaRef ds:uri="http://schemas.microsoft.com/sharepoint/v3/contenttype/forms"/>
+  </ds:schemaRefs>
+</ds:datastoreItem>
 </file>
 
-<file path=customXml/itemProps1.xml><?xml version="1.0" encoding="utf-8"?>
+<file path=customXml/itemProps2.xml><?xml version="1.0" encoding="utf-8"?>
 <ds:datastoreItem xmlns:ds="http://schemas.openxmlformats.org/officeDocument/2006/customXml" ds:itemID="{12B8E618-8D72-4C60-9801-870123FB336F}">
   <ds:schemaRefs>
     <ds:schemaRef ds:uri="http://schemas.microsoft.com/office/2006/metadata/properties"/>
@@ -6052,15 +6483,15 @@
 </ds:datastoreItem>
 </file>
 
-<file path=customXml/itemProps2.xml><?xml version="1.0" encoding="utf-8"?>
-<ds:datastoreItem xmlns:ds="http://schemas.openxmlformats.org/officeDocument/2006/customXml" ds:itemID="{E6BB8C06-0581-4378-8C13-4226FF35A4B4}">
+<file path=customXml/itemProps3.xml><?xml version="1.0" encoding="utf-8"?>
+<ds:datastoreItem xmlns:ds="http://schemas.openxmlformats.org/officeDocument/2006/customXml" ds:itemID="{0ED38CB6-E4AD-4B12-AE41-6667DA466DB8}">
   <ds:schemaRefs>
-    <ds:schemaRef ds:uri="http://schemas.microsoft.com/sharepoint/v3/contenttype/forms"/>
+    <ds:schemaRef ds:uri="http://schemas.openxmlformats.org/officeDocument/2006/bibliography"/>
   </ds:schemaRefs>
 </ds:datastoreItem>
 </file>
 
-<file path=customXml/itemProps3.xml><?xml version="1.0" encoding="utf-8"?>
+<file path=customXml/itemProps4.xml><?xml version="1.0" encoding="utf-8"?>
 <ds:datastoreItem xmlns:ds="http://schemas.openxmlformats.org/officeDocument/2006/customXml" ds:itemID="{D0BCE359-2094-492D-AE8F-F4BD4BD6590D}">
   <ds:schemaRefs>
     <ds:schemaRef ds:uri="http://schemas.microsoft.com/office/2006/metadata/contentType"/>
@@ -6077,12 +6508,4 @@
     <ds:schemaRef ds:uri="http://schemas.microsoft.com/internal/obd"/>
   </ds:schemaRefs>
 </ds:datastoreItem>
-</file>
-
-<file path=customXml/itemProps4.xml><?xml version="1.0" encoding="utf-8"?>
-<ds:datastoreItem xmlns:ds="http://schemas.openxmlformats.org/officeDocument/2006/customXml" ds:itemID="{0ED38CB6-E4AD-4B12-AE41-6667DA466DB8}">
-  <ds:schemaRefs>
-    <ds:schemaRef ds:uri="http://schemas.openxmlformats.org/officeDocument/2006/bibliography"/>
-  </ds:schemaRefs>
-</ds:datastoreItem>
 </file>
</xml_diff>